<commit_message>
Added auto profile updating on site build Added local docx viewer Testing docx on Hansard Act
</commit_message>
<xml_diff>
--- a/public/documents/Federal-Executive-Consolidation-Act.docx
+++ b/public/documents/Federal-Executive-Consolidation-Act.docx
@@ -239,20 +239,40 @@
           <w:ilvl w:val="2"/>
           <w:numId w:val="1"/>
         </w:numPr>
-      </w:pPr>
-      <w:r>
+        <w:rPr>
+          <w:sz w:val="20"/>
+          <w:szCs w:val="20"/>
+        </w:rPr>
+      </w:pPr>
+      <w:r>
+        <w:rPr>
+          <w:sz w:val="20"/>
+          <w:szCs w:val="20"/>
+        </w:rPr>
         <w:t xml:space="preserve">Recording and publishing all laws, amendments, repeals, and approvals on the </w:t>
       </w:r>
       <w:proofErr w:type="spellStart"/>
       <w:r>
+        <w:rPr>
+          <w:sz w:val="20"/>
+          <w:szCs w:val="20"/>
+        </w:rPr>
         <w:t>Icenia</w:t>
       </w:r>
       <w:proofErr w:type="spellEnd"/>
       <w:r>
+        <w:rPr>
+          <w:sz w:val="20"/>
+          <w:szCs w:val="20"/>
+        </w:rPr>
         <w:t xml:space="preserve"> Government </w:t>
       </w:r>
       <w:proofErr w:type="gramStart"/>
       <w:r>
+        <w:rPr>
+          <w:sz w:val="20"/>
+          <w:szCs w:val="20"/>
+        </w:rPr>
         <w:t>Website;</w:t>
       </w:r>
       <w:proofErr w:type="gramEnd"/>
@@ -263,10 +283,27 @@
           <w:ilvl w:val="2"/>
           <w:numId w:val="1"/>
         </w:numPr>
-      </w:pPr>
-      <w:r>
-        <w:t>Ensuring public accessibility of legislative records; and</w:t>
-      </w:r>
+        <w:rPr>
+          <w:sz w:val="20"/>
+          <w:szCs w:val="20"/>
+        </w:rPr>
+      </w:pPr>
+      <w:r>
+        <w:rPr>
+          <w:sz w:val="20"/>
+          <w:szCs w:val="20"/>
+        </w:rPr>
+        <w:t xml:space="preserve">Exercising the editorial, formatting, and maintenance powers as defined in Article 3 of the Hansard </w:t>
+      </w:r>
+      <w:proofErr w:type="gramStart"/>
+      <w:r>
+        <w:rPr>
+          <w:sz w:val="20"/>
+          <w:szCs w:val="20"/>
+        </w:rPr>
+        <w:t>Act;</w:t>
+      </w:r>
+      <w:proofErr w:type="gramEnd"/>
     </w:p>
     <w:p>
       <w:pPr>
@@ -274,9 +311,64 @@
           <w:ilvl w:val="2"/>
           <w:numId w:val="1"/>
         </w:numPr>
-      </w:pPr>
-      <w:r>
-        <w:t>Updating archival references to reflect current legal status.</w:t>
+        <w:rPr>
+          <w:sz w:val="20"/>
+          <w:szCs w:val="20"/>
+        </w:rPr>
+      </w:pPr>
+      <w:r>
+        <w:rPr>
+          <w:sz w:val="20"/>
+          <w:szCs w:val="20"/>
+        </w:rPr>
+        <w:t xml:space="preserve">Ensuring public accessibility of legislative </w:t>
+      </w:r>
+      <w:proofErr w:type="gramStart"/>
+      <w:r>
+        <w:rPr>
+          <w:sz w:val="20"/>
+          <w:szCs w:val="20"/>
+        </w:rPr>
+        <w:t>records;</w:t>
+      </w:r>
+      <w:proofErr w:type="gramEnd"/>
+    </w:p>
+    <w:p>
+      <w:pPr>
+        <w:numPr>
+          <w:ilvl w:val="2"/>
+          <w:numId w:val="1"/>
+        </w:numPr>
+        <w:rPr>
+          <w:sz w:val="20"/>
+          <w:szCs w:val="20"/>
+        </w:rPr>
+      </w:pPr>
+      <w:r>
+        <w:rPr>
+          <w:sz w:val="20"/>
+          <w:szCs w:val="20"/>
+        </w:rPr>
+        <w:t>Updating archival references to reflect current legal status; and</w:t>
+      </w:r>
+    </w:p>
+    <w:p>
+      <w:pPr>
+        <w:numPr>
+          <w:ilvl w:val="2"/>
+          <w:numId w:val="1"/>
+        </w:numPr>
+      </w:pPr>
+      <w:r>
+        <w:rPr>
+          <w:sz w:val="20"/>
+          <w:szCs w:val="20"/>
+        </w:rPr>
+        <w:lastRenderedPageBreak/>
+        <w:t>Maintaining confidentiality of private records if granted Privileged Access by the President</w:t>
+      </w:r>
+      <w:r>
+        <w:t>.</w:t>
       </w:r>
     </w:p>
     <w:p>
@@ -287,7 +379,6 @@
         </w:numPr>
       </w:pPr>
       <w:r>
-        <w:lastRenderedPageBreak/>
         <w:t>The Archivist shall be a paid position, with compensation determined by Senate instrument.</w:t>
       </w:r>
     </w:p>

</xml_diff>